<commit_message>
reversed iteration for remove_paragraphs
other minor changes
</commit_message>
<xml_diff>
--- a/cap_colon_out.docx
+++ b/cap_colon_out.docx
@@ -7,7 +7,7 @@
         <w:pStyle w:val="capstyle"/>
       </w:pPr>
       <w:r>
-        <w:t>Procedure :  Transverse colectomy</w:t>
+        <w:t>Procedure :  Right hemicolectomy</w:t>
       </w:r>
     </w:p>
     <w:p>
@@ -23,7 +23,7 @@
         <w:pStyle w:val="capstyle"/>
       </w:pPr>
       <w:r>
-        <w:t>Tumor Site :  Ileocecal valve</w:t>
+        <w:t>Tumor Site :  Cecum</w:t>
       </w:r>
     </w:p>
     <w:p>
@@ -39,7 +39,7 @@
         <w:pStyle w:val="capstyle"/>
       </w:pPr>
       <w:r>
-        <w:t>Histologic Grade :  G3, poorly differentiated</w:t>
+        <w:t>Histologic Grade :  G1, well differentiated</w:t>
       </w:r>
     </w:p>
     <w:p>
@@ -47,7 +47,7 @@
         <w:pStyle w:val="capstyle"/>
       </w:pPr>
       <w:r>
-        <w:t>Tumor Size :  Greatest dimension in Centimeters (cm)</w:t>
+        <w:t>Tumor Extent :  Invades lamina propria / muscularis mucosae (intramucosal carcinoma)</w:t>
       </w:r>
     </w:p>
     <w:p>
@@ -55,7 +55,7 @@
         <w:pStyle w:val="capstyle"/>
       </w:pPr>
       <w:r>
-        <w:t>Multiple Primary Sites  :  Present</w:t>
+        <w:t>Macroscopic Tumor Perforation :  Not identified</w:t>
       </w:r>
     </w:p>
     <w:p>
@@ -63,7 +63,7 @@
         <w:pStyle w:val="capstyle"/>
       </w:pPr>
       <w:r>
-        <w:t>Tumor Extent :  Invades submucosa</w:t>
+        <w:t>Lymphovascular Invasion :  Not identified</w:t>
       </w:r>
     </w:p>
     <w:p>
@@ -71,15 +71,7 @@
         <w:pStyle w:val="capstyle"/>
       </w:pPr>
       <w:r>
-        <w:t>Lymphovascular Invasion :  Large vessel (venous), intramural</w:t>
-      </w:r>
-    </w:p>
-    <w:p>
-      <w:pPr>
-        <w:pStyle w:val="capstyle"/>
-      </w:pPr>
-      <w:r>
-        <w:t>Perineural Invasion :  Present</w:t>
+        <w:t>Perineural Invasion :  Not identified</w:t>
       </w:r>
     </w:p>
     <w:p>
@@ -95,7 +87,7 @@
         <w:pStyle w:val="capstyle"/>
       </w:pPr>
       <w:r>
-        <w:t>+Tumor Bud Score :  Low (0</w:t>
+        <w:t>+Tumor Bud Score :  Low (0-4)</w:t>
       </w:r>
     </w:p>
     <w:p>
@@ -103,7 +95,15 @@
         <w:pStyle w:val="capstyle"/>
       </w:pPr>
       <w:r>
-        <w:t>+Type of Polyp in which Invasive Carcinoma Arose :  Tubular adenoma</w:t>
+        <w:t>+Type of Polyp in which Invasive Carcinoma Arose :  None identified</w:t>
+      </w:r>
+    </w:p>
+    <w:p>
+      <w:pPr>
+        <w:pStyle w:val="capstyle"/>
+      </w:pPr>
+      <w:r>
+        <w:t>Treatment Effect :  No known presurgical therapy</w:t>
       </w:r>
     </w:p>
     <w:p>
@@ -119,7 +119,7 @@
         <w:pStyle w:val="capstyle"/>
       </w:pPr>
       <w:r>
-        <w:t>Regional Lymph Node Status :  All regional lymph nodes negative for tumor</w:t>
+        <w:t>Regional Lymph Node Status :  Regional lymph nodes present</w:t>
       </w:r>
     </w:p>
     <w:p>
@@ -127,7 +127,7 @@
         <w:pStyle w:val="capstyle"/>
       </w:pPr>
       <w:r>
-        <w:t xml:space="preserve">Number of Lymph Nodes with Tumor :  Other </w:t>
+        <w:t xml:space="preserve">Number of Lymph Nodes with Tumor :  Exact number </w:t>
       </w:r>
     </w:p>
     <w:p>
@@ -143,7 +143,7 @@
         <w:pStyle w:val="capstyle"/>
       </w:pPr>
       <w:r>
-        <w:t>Tumor Deposits :  Present</w:t>
+        <w:t>Tumor Deposits :  Not identified</w:t>
       </w:r>
     </w:p>
     <w:p>
@@ -151,7 +151,47 @@
         <w:pStyle w:val="capstyle"/>
       </w:pPr>
       <w:r>
-        <w:t>pT Category :  pT1</w:t>
+        <w:t>Number of Tumor Deposits :  Specify number</w:t>
+      </w:r>
+    </w:p>
+    <w:p>
+      <w:pPr>
+        <w:pStyle w:val="capstyle"/>
+      </w:pPr>
+      <w:r>
+        <w:t>Distant Site :  Non-regional lymph node(s)</w:t>
+      </w:r>
+    </w:p>
+    <w:p>
+      <w:pPr>
+        <w:pStyle w:val="capstyle"/>
+      </w:pPr>
+      <w:r>
+        <w:t>pT Category :  pT0</w:t>
+      </w:r>
+    </w:p>
+    <w:p>
+      <w:pPr>
+        <w:pStyle w:val="capstyle"/>
+      </w:pPr>
+      <w:r>
+        <w:t>pT4 :  pT4a</w:t>
+      </w:r>
+    </w:p>
+    <w:p>
+      <w:pPr>
+        <w:pStyle w:val="capstyle"/>
+      </w:pPr>
+      <w:r>
+        <w:t>pN Category :  pN not assigned (no nodes submitted or found)</w:t>
+      </w:r>
+    </w:p>
+    <w:p>
+      <w:pPr>
+        <w:pStyle w:val="capstyle"/>
+      </w:pPr>
+      <w:r>
+        <w:t>pN2 :  pN2a</w:t>
       </w:r>
     </w:p>
     <w:sectPr>

</xml_diff>